<commit_message>
Tema1 - Actividad 2 en proceso...
</commit_message>
<xml_diff>
--- a/Tema1 - Actividad 2.docx
+++ b/Tema1 - Actividad 2.docx
@@ -1,6 +1,6 @@
 
 <file path=word/document.xml><?xml version="1.0" encoding="utf-8"?>
-<w:document xmlns:wpc="http://schemas.microsoft.com/office/word/2010/wordprocessingCanvas" xmlns:mc="http://schemas.openxmlformats.org/markup-compatibility/2006" xmlns:o="urn:schemas-microsoft-com:office:office" xmlns:r="http://schemas.openxmlformats.org/officeDocument/2006/relationships" xmlns:m="http://schemas.openxmlformats.org/officeDocument/2006/math" xmlns:v="urn:schemas-microsoft-com:vml" xmlns:wp14="http://schemas.microsoft.com/office/word/2010/wordprocessingDrawing" xmlns:wp="http://schemas.openxmlformats.org/drawingml/2006/wordprocessingDrawing" xmlns:w10="urn:schemas-microsoft-com:office:word" xmlns:w="http://schemas.openxmlformats.org/wordprocessingml/2006/main" xmlns:w14="http://schemas.microsoft.com/office/word/2010/wordml" xmlns:w15="http://schemas.microsoft.com/office/word/2012/wordml" xmlns:wpg="http://schemas.microsoft.com/office/word/2010/wordprocessingGroup" xmlns:wpi="http://schemas.microsoft.com/office/word/2010/wordprocessingInk" xmlns:wne="http://schemas.microsoft.com/office/word/2006/wordml" xmlns:wps="http://schemas.microsoft.com/office/word/2010/wordprocessingShape" mc:Ignorable="w14 w15 wp14">
+<w:document xmlns:wpc="http://schemas.microsoft.com/office/word/2010/wordprocessingCanvas" xmlns:cx="http://schemas.microsoft.com/office/drawing/2014/chartex" xmlns:cx1="http://schemas.microsoft.com/office/drawing/2015/9/8/chartex" xmlns:cx2="http://schemas.microsoft.com/office/drawing/2015/10/21/chartex" xmlns:cx3="http://schemas.microsoft.com/office/drawing/2016/5/9/chartex" xmlns:cx4="http://schemas.microsoft.com/office/drawing/2016/5/10/chartex" xmlns:cx5="http://schemas.microsoft.com/office/drawing/2016/5/11/chartex" xmlns:cx6="http://schemas.microsoft.com/office/drawing/2016/5/12/chartex" xmlns:cx7="http://schemas.microsoft.com/office/drawing/2016/5/13/chartex" xmlns:cx8="http://schemas.microsoft.com/office/drawing/2016/5/14/chartex" xmlns:mc="http://schemas.openxmlformats.org/markup-compatibility/2006" xmlns:aink="http://schemas.microsoft.com/office/drawing/2016/ink" xmlns:am3d="http://schemas.microsoft.com/office/drawing/2017/model3d" xmlns:o="urn:schemas-microsoft-com:office:office" xmlns:r="http://schemas.openxmlformats.org/officeDocument/2006/relationships" xmlns:m="http://schemas.openxmlformats.org/officeDocument/2006/math" xmlns:v="urn:schemas-microsoft-com:vml" xmlns:wp14="http://schemas.microsoft.com/office/word/2010/wordprocessingDrawing" xmlns:wp="http://schemas.openxmlformats.org/drawingml/2006/wordprocessingDrawing" xmlns:w10="urn:schemas-microsoft-com:office:word" xmlns:w="http://schemas.openxmlformats.org/wordprocessingml/2006/main" xmlns:w14="http://schemas.microsoft.com/office/word/2010/wordml" xmlns:w15="http://schemas.microsoft.com/office/word/2012/wordml" xmlns:w16cid="http://schemas.microsoft.com/office/word/2016/wordml/cid" xmlns:w16se="http://schemas.microsoft.com/office/word/2015/wordml/symex" xmlns:wpg="http://schemas.microsoft.com/office/word/2010/wordprocessingGroup" xmlns:wpi="http://schemas.microsoft.com/office/word/2010/wordprocessingInk" xmlns:wne="http://schemas.microsoft.com/office/word/2006/wordml" xmlns:wps="http://schemas.microsoft.com/office/word/2010/wordprocessingShape" mc:Ignorable="w14 w15 w16se w16cid wp14">
   <w:body>
     <w:sdt>
       <w:sdtPr>
@@ -295,11 +295,10 @@
               </mc:Choice>
               <mc:Fallback>
                 <w:pict>
-                  <v:rect id="Rectángulo 466" o:spid="_x0000_s1027" style="position:absolute;margin-left:0;margin-top:0;width:581.4pt;height:752.4pt;z-index:-251653120;visibility:visible;mso-wrap-style:square;mso-width-percent:950;mso-height-percent:950;mso-wrap-distance-left:9pt;mso-wrap-distance-top:0;mso-wrap-distance-right:9pt;mso-wrap-distance-bottom:0;mso-position-horizontal:center;mso-position-horizontal-relative:page;mso-position-vertical:center;mso-position-vertical-relative:page;mso-width-percent:950;mso-height-percent:950;mso-width-relative:page;mso-height-relative:page;v-text-anchor:middle" o:gfxdata="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" fillcolor="#deeaf6 [660]" stroked="f" strokeweight="1pt">
+                  <v:rect id="Rectángulo 466" o:spid="_x0000_s1027" style="position:absolute;margin-left:0;margin-top:0;width:581.4pt;height:752.4pt;z-index:-251653120;visibility:visible;mso-wrap-style:square;mso-width-percent:950;mso-height-percent:950;mso-wrap-distance-left:9pt;mso-wrap-distance-top:0;mso-wrap-distance-right:9pt;mso-wrap-distance-bottom:0;mso-position-horizontal:center;mso-position-horizontal-relative:page;mso-position-vertical:center;mso-position-vertical-relative:page;mso-width-percent:950;mso-height-percent:950;mso-width-relative:page;mso-height-relative:page;v-text-anchor:middle" o:gfxdata="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" fillcolor="#deeaf6 [660]" stroked="f" strokeweight="1pt">
                     <v:fill color2="#9cc2e5 [1940]" rotate="t" focus="100%" type="gradient">
                       <o:fill v:ext="view" type="gradientUnscaled"/>
                     </v:fill>
-                    <v:path arrowok="t"/>
                     <v:textbox inset="21.6pt,,21.6pt">
                       <w:txbxContent>
                         <w:p/>
@@ -755,6 +754,7 @@
                                   <w:dataBinding w:prefixMappings="xmlns:ns0='http://schemas.openxmlformats.org/package/2006/metadata/core-properties' xmlns:ns1='http://purl.org/dc/elements/1.1/'" w:xpath="/ns0:coreProperties[1]/ns1:title[1]" w:storeItemID="{6C3C8BC8-F283-45AE-878A-BAB7291924A1}"/>
                                   <w:text/>
                                 </w:sdtPr>
+                                <w:sdtEndPr/>
                                 <w:sdtContent>
                                   <w:p>
                                     <w:pPr>
@@ -791,6 +791,7 @@
                                   <w:dataBinding w:prefixMappings="xmlns:ns0='http://schemas.openxmlformats.org/package/2006/metadata/core-properties' xmlns:ns1='http://purl.org/dc/elements/1.1/'" w:xpath="/ns0:coreProperties[1]/ns1:subject[1]" w:storeItemID="{6C3C8BC8-F283-45AE-878A-BAB7291924A1}"/>
                                   <w:text/>
                                 </w:sdtPr>
+                                <w:sdtEndPr/>
                                 <w:sdtContent>
                                   <w:p>
                                     <w:pPr>
@@ -851,6 +852,7 @@
                             <w:dataBinding w:prefixMappings="xmlns:ns0='http://schemas.openxmlformats.org/package/2006/metadata/core-properties' xmlns:ns1='http://purl.org/dc/elements/1.1/'" w:xpath="/ns0:coreProperties[1]/ns1:title[1]" w:storeItemID="{6C3C8BC8-F283-45AE-878A-BAB7291924A1}"/>
                             <w:text/>
                           </w:sdtPr>
+                          <w:sdtEndPr/>
                           <w:sdtContent>
                             <w:p>
                               <w:pPr>
@@ -887,6 +889,7 @@
                             <w:dataBinding w:prefixMappings="xmlns:ns0='http://schemas.openxmlformats.org/package/2006/metadata/core-properties' xmlns:ns1='http://purl.org/dc/elements/1.1/'" w:xpath="/ns0:coreProperties[1]/ns1:subject[1]" w:storeItemID="{6C3C8BC8-F283-45AE-878A-BAB7291924A1}"/>
                             <w:text/>
                           </w:sdtPr>
+                          <w:sdtEndPr/>
                           <w:sdtContent>
                             <w:p>
                               <w:pPr>
@@ -990,12 +993,133 @@
         <w:pStyle w:val="Prrafodelista"/>
         <w:rPr>
           <w:rFonts w:ascii="Arial" w:hAnsi="Arial" w:cs="Arial"/>
+          <w:bCs/>
           <w:sz w:val="24"/>
           <w:szCs w:val="24"/>
         </w:rPr>
       </w:pPr>
+      <w:r>
+        <w:rPr>
+          <w:rFonts w:ascii="Arial" w:hAnsi="Arial" w:cs="Arial"/>
+          <w:bCs/>
+          <w:sz w:val="24"/>
+          <w:szCs w:val="24"/>
+        </w:rPr>
+        <w:t>En cuant</w:t>
+      </w:r>
+      <w:r>
+        <w:rPr>
+          <w:rFonts w:ascii="Arial" w:hAnsi="Arial" w:cs="Arial"/>
+          <w:bCs/>
+          <w:sz w:val="24"/>
+          <w:szCs w:val="24"/>
+        </w:rPr>
+        <w:t xml:space="preserve">o a los módulos que debe adquirir la empresa </w:t>
+      </w:r>
+      <w:proofErr w:type="spellStart"/>
+      <w:r>
+        <w:rPr>
+          <w:rFonts w:ascii="Arial" w:hAnsi="Arial" w:cs="Arial"/>
+          <w:bCs/>
+          <w:sz w:val="24"/>
+          <w:szCs w:val="24"/>
+        </w:rPr>
+        <w:t>Abacus</w:t>
+      </w:r>
+      <w:proofErr w:type="spellEnd"/>
+      <w:r>
+        <w:rPr>
+          <w:rFonts w:ascii="Arial" w:hAnsi="Arial" w:cs="Arial"/>
+          <w:bCs/>
+          <w:sz w:val="24"/>
+          <w:szCs w:val="24"/>
+        </w:rPr>
+        <w:t xml:space="preserve"> para mejorar y de esa manera seguir creciendo, en primer lugar se debería de adquirir el módulo ERP. El módulo ERP les serviría, a causa del crecimiento que están experimentando y la creación de varios departamentos, para que los datos de la empresa estén integrados  y conectados para que de esa manera tengan una mejor gestión de dichos datos</w:t>
+      </w:r>
+      <w:r>
+        <w:rPr>
+          <w:rFonts w:ascii="Arial" w:hAnsi="Arial" w:cs="Arial"/>
+          <w:bCs/>
+          <w:sz w:val="24"/>
+          <w:szCs w:val="24"/>
+        </w:rPr>
+        <w:t xml:space="preserve">. </w:t>
+      </w:r>
+      <w:r>
+        <w:rPr>
+          <w:rFonts w:ascii="Arial" w:hAnsi="Arial" w:cs="Arial"/>
+          <w:bCs/>
+          <w:sz w:val="24"/>
+          <w:szCs w:val="24"/>
+        </w:rPr>
+        <w:t>También recomendaría a la empresa</w:t>
+      </w:r>
+      <w:r>
+        <w:rPr>
+          <w:rFonts w:ascii="Arial" w:hAnsi="Arial" w:cs="Arial"/>
+          <w:bCs/>
+          <w:sz w:val="24"/>
+          <w:szCs w:val="24"/>
+        </w:rPr>
+        <w:t xml:space="preserve"> adquirir el módulo de CRM, ya que con los 4.500 clientes que tienen, podrían gestionar las relaciones de una manera más organizada.</w:t>
+      </w:r>
+      <w:r>
+        <w:rPr>
+          <w:rFonts w:ascii="Arial" w:hAnsi="Arial" w:cs="Arial"/>
+          <w:bCs/>
+          <w:sz w:val="24"/>
+          <w:szCs w:val="24"/>
+        </w:rPr>
+        <w:t xml:space="preserve"> Por </w:t>
+      </w:r>
+      <w:r>
+        <w:rPr>
+          <w:rFonts w:ascii="Arial" w:hAnsi="Arial" w:cs="Arial"/>
+          <w:bCs/>
+          <w:sz w:val="24"/>
+          <w:szCs w:val="24"/>
+        </w:rPr>
+        <w:t>otra parte sugeriría adquirir también el módulo de</w:t>
+      </w:r>
+      <w:r>
+        <w:rPr>
+          <w:rFonts w:ascii="Arial" w:hAnsi="Arial" w:cs="Arial"/>
+          <w:bCs/>
+          <w:sz w:val="24"/>
+          <w:szCs w:val="24"/>
+        </w:rPr>
+        <w:t xml:space="preserve"> BI, ya que de esta manera ayudaría </w:t>
+      </w:r>
+      <w:r>
+        <w:rPr>
+          <w:rFonts w:ascii="Arial" w:hAnsi="Arial" w:cs="Arial"/>
+          <w:bCs/>
+          <w:sz w:val="24"/>
+          <w:szCs w:val="24"/>
+        </w:rPr>
+        <w:t>a facilitar la toma de decisiones sobre el negocio.</w:t>
+      </w:r>
       <w:bookmarkStart w:id="0" w:name="_GoBack"/>
       <w:bookmarkEnd w:id="0"/>
+      <w:r>
+        <w:rPr>
+          <w:rFonts w:ascii="Arial" w:hAnsi="Arial" w:cs="Arial"/>
+          <w:bCs/>
+          <w:sz w:val="24"/>
+          <w:szCs w:val="24"/>
+        </w:rPr>
+        <w:t xml:space="preserve">  </w:t>
+      </w:r>
+    </w:p>
+    <w:p>
+      <w:pPr>
+        <w:pStyle w:val="Prrafodelista"/>
+        <w:rPr>
+          <w:rFonts w:ascii="Arial" w:hAnsi="Arial" w:cs="Arial"/>
+          <w:sz w:val="24"/>
+          <w:szCs w:val="24"/>
+        </w:rPr>
+      </w:pPr>
     </w:p>
     <w:p>
       <w:pPr>
@@ -1021,7 +1145,7 @@
 </file>
 
 <file path=word/numbering.xml><?xml version="1.0" encoding="utf-8"?>
-<w:numbering xmlns:wpc="http://schemas.microsoft.com/office/word/2010/wordprocessingCanvas" xmlns:mc="http://schemas.openxmlformats.org/markup-compatibility/2006" xmlns:o="urn:schemas-microsoft-com:office:office" xmlns:r="http://schemas.openxmlformats.org/officeDocument/2006/relationships" xmlns:m="http://schemas.openxmlformats.org/officeDocument/2006/math" xmlns:v="urn:schemas-microsoft-com:vml" xmlns:wp14="http://schemas.microsoft.com/office/word/2010/wordprocessingDrawing" xmlns:wp="http://schemas.openxmlformats.org/drawingml/2006/wordprocessingDrawing" xmlns:w10="urn:schemas-microsoft-com:office:word" xmlns:w="http://schemas.openxmlformats.org/wordprocessingml/2006/main" xmlns:w14="http://schemas.microsoft.com/office/word/2010/wordml" xmlns:w15="http://schemas.microsoft.com/office/word/2012/wordml" xmlns:wpg="http://schemas.microsoft.com/office/word/2010/wordprocessingGroup" xmlns:wpi="http://schemas.microsoft.com/office/word/2010/wordprocessingInk" xmlns:wne="http://schemas.microsoft.com/office/word/2006/wordml" xmlns:wps="http://schemas.microsoft.com/office/word/2010/wordprocessingShape" mc:Ignorable="w14 w15 wp14">
+<w:numbering xmlns:wpc="http://schemas.microsoft.com/office/word/2010/wordprocessingCanvas" xmlns:cx="http://schemas.microsoft.com/office/drawing/2014/chartex" xmlns:cx1="http://schemas.microsoft.com/office/drawing/2015/9/8/chartex" xmlns:cx2="http://schemas.microsoft.com/office/drawing/2015/10/21/chartex" xmlns:cx3="http://schemas.microsoft.com/office/drawing/2016/5/9/chartex" xmlns:cx4="http://schemas.microsoft.com/office/drawing/2016/5/10/chartex" xmlns:cx5="http://schemas.microsoft.com/office/drawing/2016/5/11/chartex" xmlns:cx6="http://schemas.microsoft.com/office/drawing/2016/5/12/chartex" xmlns:cx7="http://schemas.microsoft.com/office/drawing/2016/5/13/chartex" xmlns:cx8="http://schemas.microsoft.com/office/drawing/2016/5/14/chartex" xmlns:mc="http://schemas.openxmlformats.org/markup-compatibility/2006" xmlns:aink="http://schemas.microsoft.com/office/drawing/2016/ink" xmlns:am3d="http://schemas.microsoft.com/office/drawing/2017/model3d" xmlns:o="urn:schemas-microsoft-com:office:office" xmlns:r="http://schemas.openxmlformats.org/officeDocument/2006/relationships" xmlns:m="http://schemas.openxmlformats.org/officeDocument/2006/math" xmlns:v="urn:schemas-microsoft-com:vml" xmlns:wp14="http://schemas.microsoft.com/office/word/2010/wordprocessingDrawing" xmlns:wp="http://schemas.openxmlformats.org/drawingml/2006/wordprocessingDrawing" xmlns:w10="urn:schemas-microsoft-com:office:word" xmlns:w="http://schemas.openxmlformats.org/wordprocessingml/2006/main" xmlns:w14="http://schemas.microsoft.com/office/word/2010/wordml" xmlns:w15="http://schemas.microsoft.com/office/word/2012/wordml" xmlns:w16cid="http://schemas.microsoft.com/office/word/2016/wordml/cid" xmlns:w16se="http://schemas.microsoft.com/office/word/2015/wordml/symex" xmlns:wpg="http://schemas.microsoft.com/office/word/2010/wordprocessingGroup" xmlns:wpi="http://schemas.microsoft.com/office/word/2010/wordprocessingInk" xmlns:wne="http://schemas.microsoft.com/office/word/2006/wordml" xmlns:wps="http://schemas.microsoft.com/office/word/2010/wordprocessingShape" mc:Ignorable="w14 w15 w16se w16cid wp14">
   <w:abstractNum w:abstractNumId="0" w15:restartNumberingAfterBreak="0">
     <w:nsid w:val="16FD0C95"/>
     <w:multiLevelType w:val="hybridMultilevel"/>
@@ -1141,7 +1265,7 @@
 </file>
 
 <file path=word/styles.xml><?xml version="1.0" encoding="utf-8"?>
-<w:styles xmlns:mc="http://schemas.openxmlformats.org/markup-compatibility/2006" xmlns:r="http://schemas.openxmlformats.org/officeDocument/2006/relationships" xmlns:w="http://schemas.openxmlformats.org/wordprocessingml/2006/main" xmlns:w14="http://schemas.microsoft.com/office/word/2010/wordml" xmlns:w15="http://schemas.microsoft.com/office/word/2012/wordml" mc:Ignorable="w14 w15">
+<w:styles xmlns:mc="http://schemas.openxmlformats.org/markup-compatibility/2006" xmlns:r="http://schemas.openxmlformats.org/officeDocument/2006/relationships" xmlns:w="http://schemas.openxmlformats.org/wordprocessingml/2006/main" xmlns:w14="http://schemas.microsoft.com/office/word/2010/wordml" xmlns:w15="http://schemas.microsoft.com/office/word/2012/wordml" xmlns:w16cid="http://schemas.microsoft.com/office/word/2016/wordml/cid" xmlns:w16se="http://schemas.microsoft.com/office/word/2015/wordml/symex" mc:Ignorable="w14 w15 w16se w16cid">
   <w:docDefaults>
     <w:rPrDefault>
       <w:rPr>
@@ -1157,7 +1281,7 @@
       </w:pPr>
     </w:pPrDefault>
   </w:docDefaults>
-  <w:latentStyles w:defLockedState="0" w:defUIPriority="99" w:defSemiHidden="0" w:defUnhideWhenUsed="0" w:defQFormat="0" w:count="371">
+  <w:latentStyles w:defLockedState="0" w:defUIPriority="99" w:defSemiHidden="0" w:defUnhideWhenUsed="0" w:defQFormat="0" w:count="375">
     <w:lsdException w:name="Normal" w:uiPriority="0" w:qFormat="1"/>
     <w:lsdException w:name="heading 1" w:uiPriority="9" w:qFormat="1"/>
     <w:lsdException w:name="heading 2" w:semiHidden="1" w:uiPriority="9" w:unhideWhenUsed="1" w:qFormat="1"/>
@@ -1263,7 +1387,6 @@
     <w:lsdException w:name="HTML Sample" w:semiHidden="1" w:unhideWhenUsed="1"/>
     <w:lsdException w:name="HTML Typewriter" w:semiHidden="1" w:unhideWhenUsed="1"/>
     <w:lsdException w:name="HTML Variable" w:semiHidden="1" w:unhideWhenUsed="1"/>
-    <w:lsdException w:name="Normal Table" w:semiHidden="1" w:unhideWhenUsed="1"/>
     <w:lsdException w:name="annotation subject" w:semiHidden="1" w:unhideWhenUsed="1"/>
     <w:lsdException w:name="No List" w:semiHidden="1" w:unhideWhenUsed="1"/>
     <w:lsdException w:name="Outline List 1" w:semiHidden="1" w:unhideWhenUsed="1"/>
@@ -1307,10 +1430,8 @@
     <w:lsdException w:name="Table Elegant" w:semiHidden="1" w:unhideWhenUsed="1"/>
     <w:lsdException w:name="Table Professional" w:semiHidden="1" w:unhideWhenUsed="1"/>
     <w:lsdException w:name="Table Subtle 1" w:semiHidden="1" w:unhideWhenUsed="1"/>
-    <w:lsdException w:name="Table Subtle 2" w:semiHidden="1" w:unhideWhenUsed="1"/>
     <w:lsdException w:name="Table Web 1" w:semiHidden="1" w:unhideWhenUsed="1"/>
     <w:lsdException w:name="Table Web 2" w:semiHidden="1" w:unhideWhenUsed="1"/>
-    <w:lsdException w:name="Table Web 3" w:semiHidden="1" w:unhideWhenUsed="1"/>
     <w:lsdException w:name="Balloon Text" w:semiHidden="1" w:unhideWhenUsed="1"/>
     <w:lsdException w:name="Table Grid" w:uiPriority="39"/>
     <w:lsdException w:name="Table Theme" w:semiHidden="1" w:unhideWhenUsed="1"/>
@@ -1529,6 +1650,10 @@
     <w:lsdException w:name="List Table 5 Dark Accent 6" w:uiPriority="50"/>
     <w:lsdException w:name="List Table 6 Colorful Accent 6" w:uiPriority="51"/>
     <w:lsdException w:name="List Table 7 Colorful Accent 6" w:uiPriority="52"/>
+    <w:lsdException w:name="Mention" w:semiHidden="1" w:unhideWhenUsed="1"/>
+    <w:lsdException w:name="Smart Hyperlink" w:semiHidden="1" w:unhideWhenUsed="1"/>
+    <w:lsdException w:name="Hashtag" w:semiHidden="1" w:unhideWhenUsed="1"/>
+    <w:lsdException w:name="Unresolved Mention" w:semiHidden="1" w:unhideWhenUsed="1"/>
   </w:latentStyles>
   <w:style w:type="paragraph" w:default="1" w:styleId="Normal">
     <w:name w:val="Normal"/>

</xml_diff>

<commit_message>
Tema1 - Actividad 2 casi terminada
</commit_message>
<xml_diff>
--- a/Tema1 - Actividad 2.docx
+++ b/Tema1 - Actividad 2.docx
@@ -1097,7 +1097,43 @@
           <w:sz w:val="24"/>
           <w:szCs w:val="24"/>
         </w:rPr>
-        <w:t>a facilitar la toma de decisiones sobre el negocio.</w:t>
+        <w:t>a facilitar la toma de decisiones sobre el negocio</w:t>
+      </w:r>
+      <w:r>
+        <w:rPr>
+          <w:rFonts w:ascii="Arial" w:hAnsi="Arial" w:cs="Arial"/>
+          <w:bCs/>
+          <w:sz w:val="24"/>
+          <w:szCs w:val="24"/>
+        </w:rPr>
+        <w:t xml:space="preserve">. </w:t>
+      </w:r>
+      <w:r>
+        <w:rPr>
+          <w:rFonts w:ascii="Arial" w:hAnsi="Arial" w:cs="Arial"/>
+          <w:bCs/>
+          <w:sz w:val="24"/>
+          <w:szCs w:val="24"/>
+        </w:rPr>
+        <w:t>Recomendaría también adquirir el modulo de HCM, ya que de esta manera puede tener controlado la productividad de los empleados y tener automatizado todos los procesos relaciona</w:t>
+      </w:r>
+      <w:r>
+        <w:rPr>
+          <w:rFonts w:ascii="Arial" w:hAnsi="Arial" w:cs="Arial"/>
+          <w:bCs/>
+          <w:sz w:val="24"/>
+          <w:szCs w:val="24"/>
+        </w:rPr>
+        <w:t xml:space="preserve">dos con el personal y de esta manera tener una departamento de RRHH con la mayor eficiencia posible. El modulo de SCM, ya que de esta manera </w:t>
+      </w:r>
+      <w:r>
+        <w:rPr>
+          <w:rFonts w:ascii="Arial" w:hAnsi="Arial" w:cs="Arial"/>
+          <w:bCs/>
+          <w:sz w:val="24"/>
+          <w:szCs w:val="24"/>
+        </w:rPr>
+        <w:t xml:space="preserve">ayuda a gestionar toda la serie de proveedores, suministradores... y también ayuda a localizar problemas potenciales y buscar alternativas para resolverlos. </w:t>
       </w:r>
       <w:bookmarkStart w:id="0" w:name="_GoBack"/>
       <w:bookmarkEnd w:id="0"/>
@@ -1108,7 +1144,16 @@
           <w:sz w:val="24"/>
           <w:szCs w:val="24"/>
         </w:rPr>
-        <w:t xml:space="preserve">  </w:t>
+        <w:t xml:space="preserve"> </w:t>
+      </w:r>
+      <w:r>
+        <w:rPr>
+          <w:rFonts w:ascii="Arial" w:hAnsi="Arial" w:cs="Arial"/>
+          <w:bCs/>
+          <w:sz w:val="24"/>
+          <w:szCs w:val="24"/>
+        </w:rPr>
+        <w:t xml:space="preserve"> </w:t>
       </w:r>
     </w:p>
     <w:p>
@@ -1387,6 +1432,7 @@
     <w:lsdException w:name="HTML Sample" w:semiHidden="1" w:unhideWhenUsed="1"/>
     <w:lsdException w:name="HTML Typewriter" w:semiHidden="1" w:unhideWhenUsed="1"/>
     <w:lsdException w:name="HTML Variable" w:semiHidden="1" w:unhideWhenUsed="1"/>
+    <w:lsdException w:name="Normal Table" w:semiHidden="1" w:unhideWhenUsed="1"/>
     <w:lsdException w:name="annotation subject" w:semiHidden="1" w:unhideWhenUsed="1"/>
     <w:lsdException w:name="No List" w:semiHidden="1" w:unhideWhenUsed="1"/>
     <w:lsdException w:name="Outline List 1" w:semiHidden="1" w:unhideWhenUsed="1"/>
@@ -1430,8 +1476,10 @@
     <w:lsdException w:name="Table Elegant" w:semiHidden="1" w:unhideWhenUsed="1"/>
     <w:lsdException w:name="Table Professional" w:semiHidden="1" w:unhideWhenUsed="1"/>
     <w:lsdException w:name="Table Subtle 1" w:semiHidden="1" w:unhideWhenUsed="1"/>
+    <w:lsdException w:name="Table Subtle 2" w:semiHidden="1" w:unhideWhenUsed="1"/>
     <w:lsdException w:name="Table Web 1" w:semiHidden="1" w:unhideWhenUsed="1"/>
     <w:lsdException w:name="Table Web 2" w:semiHidden="1" w:unhideWhenUsed="1"/>
+    <w:lsdException w:name="Table Web 3" w:semiHidden="1" w:unhideWhenUsed="1"/>
     <w:lsdException w:name="Balloon Text" w:semiHidden="1" w:unhideWhenUsed="1"/>
     <w:lsdException w:name="Table Grid" w:uiPriority="39"/>
     <w:lsdException w:name="Table Theme" w:semiHidden="1" w:unhideWhenUsed="1"/>

</xml_diff>

<commit_message>
Tema1 -  Actividad 2 terminado
</commit_message>
<xml_diff>
--- a/Tema1 - Actividad 2.docx
+++ b/Tema1 - Actividad 2.docx
@@ -1,6 +1,6 @@
 
 <file path=word/document.xml><?xml version="1.0" encoding="utf-8"?>
-<w:document xmlns:wpc="http://schemas.microsoft.com/office/word/2010/wordprocessingCanvas" xmlns:cx="http://schemas.microsoft.com/office/drawing/2014/chartex" xmlns:cx1="http://schemas.microsoft.com/office/drawing/2015/9/8/chartex" xmlns:cx2="http://schemas.microsoft.com/office/drawing/2015/10/21/chartex" xmlns:cx3="http://schemas.microsoft.com/office/drawing/2016/5/9/chartex" xmlns:cx4="http://schemas.microsoft.com/office/drawing/2016/5/10/chartex" xmlns:cx5="http://schemas.microsoft.com/office/drawing/2016/5/11/chartex" xmlns:cx6="http://schemas.microsoft.com/office/drawing/2016/5/12/chartex" xmlns:cx7="http://schemas.microsoft.com/office/drawing/2016/5/13/chartex" xmlns:cx8="http://schemas.microsoft.com/office/drawing/2016/5/14/chartex" xmlns:mc="http://schemas.openxmlformats.org/markup-compatibility/2006" xmlns:aink="http://schemas.microsoft.com/office/drawing/2016/ink" xmlns:am3d="http://schemas.microsoft.com/office/drawing/2017/model3d" xmlns:o="urn:schemas-microsoft-com:office:office" xmlns:r="http://schemas.openxmlformats.org/officeDocument/2006/relationships" xmlns:m="http://schemas.openxmlformats.org/officeDocument/2006/math" xmlns:v="urn:schemas-microsoft-com:vml" xmlns:wp14="http://schemas.microsoft.com/office/word/2010/wordprocessingDrawing" xmlns:wp="http://schemas.openxmlformats.org/drawingml/2006/wordprocessingDrawing" xmlns:w10="urn:schemas-microsoft-com:office:word" xmlns:w="http://schemas.openxmlformats.org/wordprocessingml/2006/main" xmlns:w14="http://schemas.microsoft.com/office/word/2010/wordml" xmlns:w15="http://schemas.microsoft.com/office/word/2012/wordml" xmlns:w16cid="http://schemas.microsoft.com/office/word/2016/wordml/cid" xmlns:w16se="http://schemas.microsoft.com/office/word/2015/wordml/symex" xmlns:wpg="http://schemas.microsoft.com/office/word/2010/wordprocessingGroup" xmlns:wpi="http://schemas.microsoft.com/office/word/2010/wordprocessingInk" xmlns:wne="http://schemas.microsoft.com/office/word/2006/wordml" xmlns:wps="http://schemas.microsoft.com/office/word/2010/wordprocessingShape" mc:Ignorable="w14 w15 w16se w16cid wp14">
+<w:document xmlns:wpc="http://schemas.microsoft.com/office/word/2010/wordprocessingCanvas" xmlns:mc="http://schemas.openxmlformats.org/markup-compatibility/2006" xmlns:o="urn:schemas-microsoft-com:office:office" xmlns:r="http://schemas.openxmlformats.org/officeDocument/2006/relationships" xmlns:m="http://schemas.openxmlformats.org/officeDocument/2006/math" xmlns:v="urn:schemas-microsoft-com:vml" xmlns:wp14="http://schemas.microsoft.com/office/word/2010/wordprocessingDrawing" xmlns:wp="http://schemas.openxmlformats.org/drawingml/2006/wordprocessingDrawing" xmlns:w10="urn:schemas-microsoft-com:office:word" xmlns:w="http://schemas.openxmlformats.org/wordprocessingml/2006/main" xmlns:w14="http://schemas.microsoft.com/office/word/2010/wordml" xmlns:w15="http://schemas.microsoft.com/office/word/2012/wordml" xmlns:wpg="http://schemas.microsoft.com/office/word/2010/wordprocessingGroup" xmlns:wpi="http://schemas.microsoft.com/office/word/2010/wordprocessingInk" xmlns:wne="http://schemas.microsoft.com/office/word/2006/wordml" xmlns:wps="http://schemas.microsoft.com/office/word/2010/wordprocessingShape" mc:Ignorable="w14 w15 wp14">
   <w:body>
     <w:sdt>
       <w:sdtPr>
@@ -138,7 +138,7 @@
                   </wp:anchor>
                 </w:drawing>
               </mc:Choice>
-              <mc:Fallback>
+              <mc:Fallback xmlns:w16se="http://schemas.microsoft.com/office/word/2015/wordml/symex" xmlns:w16cid="http://schemas.microsoft.com/office/word/2016/wordml/cid" xmlns:am3d="http://schemas.microsoft.com/office/drawing/2017/model3d" xmlns:aink="http://schemas.microsoft.com/office/drawing/2016/ink" xmlns:cx8="http://schemas.microsoft.com/office/drawing/2016/5/14/chartex" xmlns:cx7="http://schemas.microsoft.com/office/drawing/2016/5/13/chartex" xmlns:cx6="http://schemas.microsoft.com/office/drawing/2016/5/12/chartex" xmlns:cx5="http://schemas.microsoft.com/office/drawing/2016/5/11/chartex" xmlns:cx4="http://schemas.microsoft.com/office/drawing/2016/5/10/chartex" xmlns:cx3="http://schemas.microsoft.com/office/drawing/2016/5/9/chartex" xmlns:cx2="http://schemas.microsoft.com/office/drawing/2015/10/21/chartex" xmlns:cx1="http://schemas.microsoft.com/office/drawing/2015/9/8/chartex" xmlns:cx="http://schemas.microsoft.com/office/drawing/2014/chartex">
                 <w:pict>
                   <v:shapetype id="_x0000_t202" coordsize="21600,21600" o:spt="202" path="m,l,21600r21600,l21600,xe">
                     <v:stroke joinstyle="miter"/>
@@ -293,7 +293,7 @@
                   </wp:anchor>
                 </w:drawing>
               </mc:Choice>
-              <mc:Fallback>
+              <mc:Fallback xmlns:w16se="http://schemas.microsoft.com/office/word/2015/wordml/symex" xmlns:w16cid="http://schemas.microsoft.com/office/word/2016/wordml/cid" xmlns:am3d="http://schemas.microsoft.com/office/drawing/2017/model3d" xmlns:aink="http://schemas.microsoft.com/office/drawing/2016/ink" xmlns:cx8="http://schemas.microsoft.com/office/drawing/2016/5/14/chartex" xmlns:cx7="http://schemas.microsoft.com/office/drawing/2016/5/13/chartex" xmlns:cx6="http://schemas.microsoft.com/office/drawing/2016/5/12/chartex" xmlns:cx5="http://schemas.microsoft.com/office/drawing/2016/5/11/chartex" xmlns:cx4="http://schemas.microsoft.com/office/drawing/2016/5/10/chartex" xmlns:cx3="http://schemas.microsoft.com/office/drawing/2016/5/9/chartex" xmlns:cx2="http://schemas.microsoft.com/office/drawing/2015/10/21/chartex" xmlns:cx1="http://schemas.microsoft.com/office/drawing/2015/9/8/chartex" xmlns:cx="http://schemas.microsoft.com/office/drawing/2014/chartex">
                 <w:pict>
                   <v:rect id="Rectángulo 466" o:spid="_x0000_s1027" style="position:absolute;margin-left:0;margin-top:0;width:581.4pt;height:752.4pt;z-index:-251653120;visibility:visible;mso-wrap-style:square;mso-width-percent:950;mso-height-percent:950;mso-wrap-distance-left:9pt;mso-wrap-distance-top:0;mso-wrap-distance-right:9pt;mso-wrap-distance-bottom:0;mso-position-horizontal:center;mso-position-horizontal-relative:page;mso-position-vertical:center;mso-position-vertical-relative:page;mso-width-percent:950;mso-height-percent:950;mso-width-relative:page;mso-height-relative:page;v-text-anchor:middle" o:gfxdata="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" fillcolor="#deeaf6 [660]" stroked="f" strokeweight="1pt">
                     <v:fill color2="#9cc2e5 [1940]" rotate="t" focus="100%" type="gradient">
@@ -436,7 +436,7 @@
                   </wp:anchor>
                 </w:drawing>
               </mc:Choice>
-              <mc:Fallback>
+              <mc:Fallback xmlns:w16se="http://schemas.microsoft.com/office/word/2015/wordml/symex" xmlns:w16cid="http://schemas.microsoft.com/office/word/2016/wordml/cid" xmlns:am3d="http://schemas.microsoft.com/office/drawing/2017/model3d" xmlns:aink="http://schemas.microsoft.com/office/drawing/2016/ink" xmlns:cx8="http://schemas.microsoft.com/office/drawing/2016/5/14/chartex" xmlns:cx7="http://schemas.microsoft.com/office/drawing/2016/5/13/chartex" xmlns:cx6="http://schemas.microsoft.com/office/drawing/2016/5/12/chartex" xmlns:cx5="http://schemas.microsoft.com/office/drawing/2016/5/11/chartex" xmlns:cx4="http://schemas.microsoft.com/office/drawing/2016/5/10/chartex" xmlns:cx3="http://schemas.microsoft.com/office/drawing/2016/5/9/chartex" xmlns:cx2="http://schemas.microsoft.com/office/drawing/2015/10/21/chartex" xmlns:cx1="http://schemas.microsoft.com/office/drawing/2015/9/8/chartex" xmlns:cx="http://schemas.microsoft.com/office/drawing/2014/chartex">
                 <w:pict>
                   <v:rect id="Rectángulo 467" o:spid="_x0000_s1028" style="position:absolute;margin-left:0;margin-top:0;width:226.45pt;height:237.6pt;z-index:251660288;visibility:visible;mso-wrap-style:square;mso-width-percent:370;mso-height-percent:300;mso-left-percent:455;mso-top-percent:25;mso-wrap-distance-left:9pt;mso-wrap-distance-top:0;mso-wrap-distance-right:9pt;mso-wrap-distance-bottom:0;mso-position-horizontal-relative:page;mso-position-vertical-relative:page;mso-width-percent:370;mso-height-percent:300;mso-left-percent:455;mso-top-percent:25;mso-width-relative:page;mso-height-relative:page;v-text-anchor:bottom" o:gfxdata="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" fillcolor="#44546a [3215]" stroked="f" strokeweight="1pt">
                     <v:textbox inset="14.4pt,14.4pt,14.4pt,28.8pt">
@@ -575,7 +575,7 @@
                   </wp:anchor>
                 </w:drawing>
               </mc:Choice>
-              <mc:Fallback>
+              <mc:Fallback xmlns:w16se="http://schemas.microsoft.com/office/word/2015/wordml/symex" xmlns:w16cid="http://schemas.microsoft.com/office/word/2016/wordml/cid" xmlns:am3d="http://schemas.microsoft.com/office/drawing/2017/model3d" xmlns:aink="http://schemas.microsoft.com/office/drawing/2016/ink" xmlns:cx8="http://schemas.microsoft.com/office/drawing/2016/5/14/chartex" xmlns:cx7="http://schemas.microsoft.com/office/drawing/2016/5/13/chartex" xmlns:cx6="http://schemas.microsoft.com/office/drawing/2016/5/12/chartex" xmlns:cx5="http://schemas.microsoft.com/office/drawing/2016/5/11/chartex" xmlns:cx4="http://schemas.microsoft.com/office/drawing/2016/5/10/chartex" xmlns:cx3="http://schemas.microsoft.com/office/drawing/2016/5/9/chartex" xmlns:cx2="http://schemas.microsoft.com/office/drawing/2015/10/21/chartex" xmlns:cx1="http://schemas.microsoft.com/office/drawing/2015/9/8/chartex" xmlns:cx="http://schemas.microsoft.com/office/drawing/2014/chartex">
                 <w:pict>
                   <v:rect w14:anchorId="57ACBA4C" id="Rectángulo 468" o:spid="_x0000_s1026" style="position:absolute;margin-left:0;margin-top:0;width:244.8pt;height:554.4pt;z-index:251659264;visibility:visible;mso-wrap-style:square;mso-width-percent:400;mso-height-percent:700;mso-left-percent:440;mso-top-percent:25;mso-wrap-distance-left:9pt;mso-wrap-distance-top:0;mso-wrap-distance-right:9pt;mso-wrap-distance-bottom:0;mso-position-horizontal-relative:page;mso-position-vertical-relative:page;mso-width-percent:400;mso-height-percent:700;mso-left-percent:440;mso-top-percent:25;mso-width-relative:page;mso-height-relative:page;v-text-anchor:middle" o:gfxdata="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" fillcolor="white [3212]" strokecolor="#747070 [1614]" strokeweight="1.25pt">
                     <w10:wrap anchorx="page" anchory="page"/>
@@ -673,7 +673,7 @@
                   </wp:anchor>
                 </w:drawing>
               </mc:Choice>
-              <mc:Fallback>
+              <mc:Fallback xmlns:w16se="http://schemas.microsoft.com/office/word/2015/wordml/symex" xmlns:w16cid="http://schemas.microsoft.com/office/word/2016/wordml/cid" xmlns:am3d="http://schemas.microsoft.com/office/drawing/2017/model3d" xmlns:aink="http://schemas.microsoft.com/office/drawing/2016/ink" xmlns:cx8="http://schemas.microsoft.com/office/drawing/2016/5/14/chartex" xmlns:cx7="http://schemas.microsoft.com/office/drawing/2016/5/13/chartex" xmlns:cx6="http://schemas.microsoft.com/office/drawing/2016/5/12/chartex" xmlns:cx5="http://schemas.microsoft.com/office/drawing/2016/5/11/chartex" xmlns:cx4="http://schemas.microsoft.com/office/drawing/2016/5/10/chartex" xmlns:cx3="http://schemas.microsoft.com/office/drawing/2016/5/9/chartex" xmlns:cx2="http://schemas.microsoft.com/office/drawing/2015/10/21/chartex" xmlns:cx1="http://schemas.microsoft.com/office/drawing/2015/9/8/chartex" xmlns:cx="http://schemas.microsoft.com/office/drawing/2014/chartex">
                 <w:pict>
                   <v:rect w14:anchorId="0B0733B3" id="Rectángulo 469" o:spid="_x0000_s1026" style="position:absolute;margin-left:0;margin-top:0;width:226.45pt;height:9.35pt;z-index:251662336;visibility:visible;mso-wrap-style:square;mso-width-percent:370;mso-height-percent:0;mso-left-percent:455;mso-top-percent:690;mso-wrap-distance-left:9pt;mso-wrap-distance-top:0;mso-wrap-distance-right:9pt;mso-wrap-distance-bottom:0;mso-position-horizontal-relative:page;mso-position-vertical-relative:page;mso-width-percent:370;mso-height-percent:0;mso-left-percent:455;mso-top-percent:690;mso-width-relative:page;mso-height-relative:margin;v-text-anchor:middle" o:gfxdata="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" fillcolor="#5b9bd5 [3204]" stroked="f" strokeweight="1pt">
                     <w10:wrap anchorx="page" anchory="page"/>
@@ -834,7 +834,7 @@
                   </wp:anchor>
                 </w:drawing>
               </mc:Choice>
-              <mc:Fallback>
+              <mc:Fallback xmlns:w16se="http://schemas.microsoft.com/office/word/2015/wordml/symex" xmlns:w16cid="http://schemas.microsoft.com/office/word/2016/wordml/cid" xmlns:am3d="http://schemas.microsoft.com/office/drawing/2017/model3d" xmlns:aink="http://schemas.microsoft.com/office/drawing/2016/ink" xmlns:cx8="http://schemas.microsoft.com/office/drawing/2016/5/14/chartex" xmlns:cx7="http://schemas.microsoft.com/office/drawing/2016/5/13/chartex" xmlns:cx6="http://schemas.microsoft.com/office/drawing/2016/5/12/chartex" xmlns:cx5="http://schemas.microsoft.com/office/drawing/2016/5/11/chartex" xmlns:cx4="http://schemas.microsoft.com/office/drawing/2016/5/10/chartex" xmlns:cx3="http://schemas.microsoft.com/office/drawing/2016/5/9/chartex" xmlns:cx2="http://schemas.microsoft.com/office/drawing/2015/10/21/chartex" xmlns:cx1="http://schemas.microsoft.com/office/drawing/2015/9/8/chartex" xmlns:cx="http://schemas.microsoft.com/office/drawing/2014/chartex">
                 <w:pict>
                   <v:shape id="Cuadro de texto 470" o:spid="_x0000_s1029" type="#_x0000_t202" style="position:absolute;margin-left:0;margin-top:0;width:220.3pt;height:194.9pt;z-index:251661312;visibility:visible;mso-wrap-style:square;mso-width-percent:360;mso-height-percent:280;mso-left-percent:455;mso-top-percent:350;mso-wrap-distance-left:9pt;mso-wrap-distance-top:0;mso-wrap-distance-right:9pt;mso-wrap-distance-bottom:0;mso-position-horizontal-relative:page;mso-position-vertical-relative:page;mso-width-percent:360;mso-height-percent:280;mso-left-percent:455;mso-top-percent:350;mso-width-relative:page;mso-height-relative:page;v-text-anchor:top" o:gfxdata="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" filled="f" stroked="f" strokeweight=".5pt">
                     <v:textbox style="mso-fit-shape-to-text:t">
@@ -993,7 +993,6 @@
         <w:pStyle w:val="Prrafodelista"/>
         <w:rPr>
           <w:rFonts w:ascii="Arial" w:hAnsi="Arial" w:cs="Arial"/>
-          <w:bCs/>
           <w:sz w:val="24"/>
           <w:szCs w:val="24"/>
         </w:rPr>
@@ -1001,142 +1000,275 @@
       <w:r>
         <w:rPr>
           <w:rFonts w:ascii="Arial" w:hAnsi="Arial" w:cs="Arial"/>
-          <w:bCs/>
-          <w:sz w:val="24"/>
-          <w:szCs w:val="24"/>
-        </w:rPr>
-        <w:t>En cuant</w:t>
-      </w:r>
-      <w:r>
-        <w:rPr>
-          <w:rFonts w:ascii="Arial" w:hAnsi="Arial" w:cs="Arial"/>
-          <w:bCs/>
-          <w:sz w:val="24"/>
-          <w:szCs w:val="24"/>
-        </w:rPr>
-        <w:t xml:space="preserve">o a los módulos que debe adquirir la empresa </w:t>
+          <w:sz w:val="24"/>
+          <w:szCs w:val="24"/>
+        </w:rPr>
+        <w:t>La licencia que debería asumir es privada, ya que de esta manera no permiten que el software sea modificado, copiado o distribuido de forma no especificada en la licencia.</w:t>
+      </w:r>
+    </w:p>
+    <w:p>
+      <w:pPr>
+        <w:pStyle w:val="Prrafodelista"/>
+        <w:rPr>
+          <w:rFonts w:ascii="Arial" w:hAnsi="Arial" w:cs="Arial"/>
+          <w:sz w:val="24"/>
+          <w:szCs w:val="24"/>
+        </w:rPr>
+      </w:pPr>
+      <w:r>
+        <w:rPr>
+          <w:rFonts w:ascii="Arial" w:hAnsi="Arial" w:cs="Arial"/>
+          <w:sz w:val="24"/>
+          <w:szCs w:val="24"/>
+        </w:rPr>
+        <w:t xml:space="preserve">En cuanto a la seguridad que requiere, sugeriría que los datos se almacenaran a través del </w:t>
       </w:r>
       <w:proofErr w:type="spellStart"/>
       <w:r>
         <w:rPr>
           <w:rFonts w:ascii="Arial" w:hAnsi="Arial" w:cs="Arial"/>
-          <w:bCs/>
-          <w:sz w:val="24"/>
-          <w:szCs w:val="24"/>
-        </w:rPr>
-        <w:t>Abacus</w:t>
+          <w:sz w:val="24"/>
+          <w:szCs w:val="24"/>
+        </w:rPr>
+        <w:t>cloud</w:t>
       </w:r>
       <w:proofErr w:type="spellEnd"/>
       <w:r>
         <w:rPr>
           <w:rFonts w:ascii="Arial" w:hAnsi="Arial" w:cs="Arial"/>
-          <w:bCs/>
-          <w:sz w:val="24"/>
-          <w:szCs w:val="24"/>
-        </w:rPr>
-        <w:t xml:space="preserve"> para mejorar y de esa manera seguir creciendo, en primer lugar se debería de adquirir el módulo ERP. El módulo ERP les serviría, a causa del crecimiento que están experimentando y la creación de varios departamentos, para que los datos de la empresa estén integrados  y conectados para que de esa manera tengan una mejor gestión de dichos datos</w:t>
-      </w:r>
-      <w:r>
-        <w:rPr>
-          <w:rFonts w:ascii="Arial" w:hAnsi="Arial" w:cs="Arial"/>
-          <w:bCs/>
-          <w:sz w:val="24"/>
-          <w:szCs w:val="24"/>
-        </w:rPr>
-        <w:t xml:space="preserve">. </w:t>
-      </w:r>
-      <w:r>
-        <w:rPr>
-          <w:rFonts w:ascii="Arial" w:hAnsi="Arial" w:cs="Arial"/>
-          <w:bCs/>
-          <w:sz w:val="24"/>
-          <w:szCs w:val="24"/>
-        </w:rPr>
-        <w:t>También recomendaría a la empresa</w:t>
-      </w:r>
-      <w:r>
-        <w:rPr>
-          <w:rFonts w:ascii="Arial" w:hAnsi="Arial" w:cs="Arial"/>
-          <w:bCs/>
-          <w:sz w:val="24"/>
-          <w:szCs w:val="24"/>
-        </w:rPr>
-        <w:t xml:space="preserve"> adquirir el módulo de CRM, ya que con los 4.500 clientes que tienen, podrían gestionar las relaciones de una manera más organizada.</w:t>
-      </w:r>
-      <w:r>
-        <w:rPr>
-          <w:rFonts w:ascii="Arial" w:hAnsi="Arial" w:cs="Arial"/>
-          <w:bCs/>
-          <w:sz w:val="24"/>
-          <w:szCs w:val="24"/>
-        </w:rPr>
-        <w:t xml:space="preserve"> Por </w:t>
-      </w:r>
-      <w:r>
-        <w:rPr>
-          <w:rFonts w:ascii="Arial" w:hAnsi="Arial" w:cs="Arial"/>
-          <w:bCs/>
-          <w:sz w:val="24"/>
-          <w:szCs w:val="24"/>
-        </w:rPr>
-        <w:t>otra parte sugeriría adquirir también el módulo de</w:t>
-      </w:r>
-      <w:r>
-        <w:rPr>
-          <w:rFonts w:ascii="Arial" w:hAnsi="Arial" w:cs="Arial"/>
-          <w:bCs/>
-          <w:sz w:val="24"/>
-          <w:szCs w:val="24"/>
-        </w:rPr>
-        <w:t xml:space="preserve"> BI, ya que de esta manera ayudaría </w:t>
-      </w:r>
-      <w:r>
-        <w:rPr>
-          <w:rFonts w:ascii="Arial" w:hAnsi="Arial" w:cs="Arial"/>
-          <w:bCs/>
-          <w:sz w:val="24"/>
-          <w:szCs w:val="24"/>
-        </w:rPr>
-        <w:t>a facilitar la toma de decisiones sobre el negocio</w:t>
-      </w:r>
-      <w:r>
-        <w:rPr>
-          <w:rFonts w:ascii="Arial" w:hAnsi="Arial" w:cs="Arial"/>
-          <w:bCs/>
-          <w:sz w:val="24"/>
-          <w:szCs w:val="24"/>
-        </w:rPr>
-        <w:t xml:space="preserve">. </w:t>
-      </w:r>
-      <w:r>
-        <w:rPr>
-          <w:rFonts w:ascii="Arial" w:hAnsi="Arial" w:cs="Arial"/>
-          <w:bCs/>
-          <w:sz w:val="24"/>
-          <w:szCs w:val="24"/>
-        </w:rPr>
-        <w:t>Recomendaría también adquirir el modulo de HCM, ya que de esta manera puede tener controlado la productividad de los empleados y tener automatizado todos los procesos relaciona</w:t>
-      </w:r>
-      <w:r>
-        <w:rPr>
-          <w:rFonts w:ascii="Arial" w:hAnsi="Arial" w:cs="Arial"/>
-          <w:bCs/>
-          <w:sz w:val="24"/>
-          <w:szCs w:val="24"/>
-        </w:rPr>
-        <w:t xml:space="preserve">dos con el personal y de esta manera tener una departamento de RRHH con la mayor eficiencia posible. El modulo de SCM, ya que de esta manera </w:t>
-      </w:r>
-      <w:r>
-        <w:rPr>
-          <w:rFonts w:ascii="Arial" w:hAnsi="Arial" w:cs="Arial"/>
-          <w:bCs/>
-          <w:sz w:val="24"/>
-          <w:szCs w:val="24"/>
-        </w:rPr>
-        <w:t xml:space="preserve">ayuda a gestionar toda la serie de proveedores, suministradores... y también ayuda a localizar problemas potenciales y buscar alternativas para resolverlos. </w:t>
+          <w:sz w:val="24"/>
+          <w:szCs w:val="24"/>
+        </w:rPr>
+        <w:t xml:space="preserve"> </w:t>
+      </w:r>
+      <w:proofErr w:type="spellStart"/>
+      <w:r>
+        <w:rPr>
+          <w:rFonts w:ascii="Arial" w:hAnsi="Arial" w:cs="Arial"/>
+          <w:sz w:val="24"/>
+          <w:szCs w:val="24"/>
+        </w:rPr>
+        <w:t>computing</w:t>
+      </w:r>
+      <w:proofErr w:type="spellEnd"/>
+      <w:r>
+        <w:rPr>
+          <w:rFonts w:ascii="Arial" w:hAnsi="Arial" w:cs="Arial"/>
+          <w:sz w:val="24"/>
+          <w:szCs w:val="24"/>
+        </w:rPr>
+        <w:t xml:space="preserve">, ya que de esta manera todos los datos de la empresa </w:t>
+      </w:r>
+      <w:r>
+        <w:rPr>
+          <w:rFonts w:ascii="Arial" w:hAnsi="Arial" w:cs="Arial"/>
+          <w:sz w:val="24"/>
+          <w:szCs w:val="24"/>
+        </w:rPr>
+        <w:t xml:space="preserve">se almacenarían en la nube y de esta manera se proporcionaría mayor seguridad de los datos. Otra ventaja es que no es necesario poseer una gran capacidad de almacenamiento. También a través del </w:t>
+      </w:r>
+      <w:proofErr w:type="spellStart"/>
+      <w:r>
+        <w:rPr>
+          <w:rFonts w:ascii="Arial" w:hAnsi="Arial" w:cs="Arial"/>
+          <w:sz w:val="24"/>
+          <w:szCs w:val="24"/>
+        </w:rPr>
+        <w:t>cloud</w:t>
+      </w:r>
+      <w:proofErr w:type="spellEnd"/>
+      <w:r>
+        <w:rPr>
+          <w:rFonts w:ascii="Arial" w:hAnsi="Arial" w:cs="Arial"/>
+          <w:sz w:val="24"/>
+          <w:szCs w:val="24"/>
+        </w:rPr>
+        <w:t xml:space="preserve"> </w:t>
+      </w:r>
+      <w:proofErr w:type="spellStart"/>
+      <w:r>
+        <w:rPr>
+          <w:rFonts w:ascii="Arial" w:hAnsi="Arial" w:cs="Arial"/>
+          <w:sz w:val="24"/>
+          <w:szCs w:val="24"/>
+        </w:rPr>
+        <w:t>computing</w:t>
+      </w:r>
+      <w:proofErr w:type="spellEnd"/>
+      <w:r>
+        <w:rPr>
+          <w:rFonts w:ascii="Arial" w:hAnsi="Arial" w:cs="Arial"/>
+          <w:sz w:val="24"/>
+          <w:szCs w:val="24"/>
+        </w:rPr>
+        <w:t xml:space="preserve"> se podrá tener información a tiempo real y acceso cuando quiera</w:t>
+      </w:r>
+      <w:r>
+        <w:rPr>
+          <w:rFonts w:ascii="Arial" w:hAnsi="Arial" w:cs="Arial"/>
+          <w:sz w:val="24"/>
+          <w:szCs w:val="24"/>
+        </w:rPr>
+        <w:t>s y donde quieras de los datos.</w:t>
       </w:r>
       <w:bookmarkStart w:id="0" w:name="_GoBack"/>
       <w:bookmarkEnd w:id="0"/>
+      <w:r>
+        <w:rPr>
+          <w:rFonts w:ascii="Arial" w:hAnsi="Arial" w:cs="Arial"/>
+          <w:sz w:val="24"/>
+          <w:szCs w:val="24"/>
+        </w:rPr>
+        <w:t xml:space="preserve"> </w:t>
+      </w:r>
+    </w:p>
+    <w:p>
+      <w:pPr>
+        <w:pStyle w:val="Prrafodelista"/>
+        <w:rPr>
+          <w:rFonts w:ascii="Arial" w:hAnsi="Arial" w:cs="Arial"/>
+          <w:bCs/>
+          <w:sz w:val="24"/>
+          <w:szCs w:val="24"/>
+        </w:rPr>
+      </w:pPr>
+      <w:r>
+        <w:rPr>
+          <w:rFonts w:ascii="Arial" w:hAnsi="Arial" w:cs="Arial"/>
+          <w:bCs/>
+          <w:sz w:val="24"/>
+          <w:szCs w:val="24"/>
+        </w:rPr>
+        <w:t>En cuant</w:t>
+      </w:r>
+      <w:r>
+        <w:rPr>
+          <w:rFonts w:ascii="Arial" w:hAnsi="Arial" w:cs="Arial"/>
+          <w:bCs/>
+          <w:sz w:val="24"/>
+          <w:szCs w:val="24"/>
+        </w:rPr>
+        <w:t xml:space="preserve">o a los módulos que debe adquirir la empresa </w:t>
+      </w:r>
+      <w:proofErr w:type="spellStart"/>
+      <w:r>
+        <w:rPr>
+          <w:rFonts w:ascii="Arial" w:hAnsi="Arial" w:cs="Arial"/>
+          <w:bCs/>
+          <w:sz w:val="24"/>
+          <w:szCs w:val="24"/>
+        </w:rPr>
+        <w:t>Abacus</w:t>
+      </w:r>
+      <w:proofErr w:type="spellEnd"/>
+      <w:r>
+        <w:rPr>
+          <w:rFonts w:ascii="Arial" w:hAnsi="Arial" w:cs="Arial"/>
+          <w:bCs/>
+          <w:sz w:val="24"/>
+          <w:szCs w:val="24"/>
+        </w:rPr>
+        <w:t xml:space="preserve"> para mejorar y de esa manera seguir creciendo, en primer lugar se debería de adquirir el módulo ERP. El módulo ERP les serviría, a causa del crecimiento que están experimentando y la creación de varios departamentos, para que los datos de la empresa estén integrados  y conectados para que de esa manera tengan una mejor gestión de dichos datos</w:t>
+      </w:r>
+      <w:r>
+        <w:rPr>
+          <w:rFonts w:ascii="Arial" w:hAnsi="Arial" w:cs="Arial"/>
+          <w:bCs/>
+          <w:sz w:val="24"/>
+          <w:szCs w:val="24"/>
+        </w:rPr>
+        <w:t xml:space="preserve">. </w:t>
+      </w:r>
+      <w:r>
+        <w:rPr>
+          <w:rFonts w:ascii="Arial" w:hAnsi="Arial" w:cs="Arial"/>
+          <w:bCs/>
+          <w:sz w:val="24"/>
+          <w:szCs w:val="24"/>
+        </w:rPr>
+        <w:t>También recomendaría a la empresa</w:t>
+      </w:r>
+      <w:r>
+        <w:rPr>
+          <w:rFonts w:ascii="Arial" w:hAnsi="Arial" w:cs="Arial"/>
+          <w:bCs/>
+          <w:sz w:val="24"/>
+          <w:szCs w:val="24"/>
+        </w:rPr>
+        <w:t xml:space="preserve"> adquirir el módulo de CRM, ya que con los 4.500 clientes que tienen, podrían gestionar las relaciones de una manera más organizada.</w:t>
+      </w:r>
+      <w:r>
+        <w:rPr>
+          <w:rFonts w:ascii="Arial" w:hAnsi="Arial" w:cs="Arial"/>
+          <w:bCs/>
+          <w:sz w:val="24"/>
+          <w:szCs w:val="24"/>
+        </w:rPr>
+        <w:t xml:space="preserve"> Por </w:t>
+      </w:r>
+      <w:r>
+        <w:rPr>
+          <w:rFonts w:ascii="Arial" w:hAnsi="Arial" w:cs="Arial"/>
+          <w:bCs/>
+          <w:sz w:val="24"/>
+          <w:szCs w:val="24"/>
+        </w:rPr>
+        <w:t>otra parte sugeriría adquirir también el módulo de</w:t>
+      </w:r>
+      <w:r>
+        <w:rPr>
+          <w:rFonts w:ascii="Arial" w:hAnsi="Arial" w:cs="Arial"/>
+          <w:bCs/>
+          <w:sz w:val="24"/>
+          <w:szCs w:val="24"/>
+        </w:rPr>
+        <w:t xml:space="preserve"> BI, ya que de esta manera ayudaría </w:t>
+      </w:r>
+      <w:r>
+        <w:rPr>
+          <w:rFonts w:ascii="Arial" w:hAnsi="Arial" w:cs="Arial"/>
+          <w:bCs/>
+          <w:sz w:val="24"/>
+          <w:szCs w:val="24"/>
+        </w:rPr>
+        <w:t>a facilitar la toma de decisiones sobre el negocio</w:t>
+      </w:r>
+      <w:r>
+        <w:rPr>
+          <w:rFonts w:ascii="Arial" w:hAnsi="Arial" w:cs="Arial"/>
+          <w:bCs/>
+          <w:sz w:val="24"/>
+          <w:szCs w:val="24"/>
+        </w:rPr>
+        <w:t xml:space="preserve">. </w:t>
+      </w:r>
+      <w:r>
+        <w:rPr>
+          <w:rFonts w:ascii="Arial" w:hAnsi="Arial" w:cs="Arial"/>
+          <w:bCs/>
+          <w:sz w:val="24"/>
+          <w:szCs w:val="24"/>
+        </w:rPr>
+        <w:t>Recomendaría también adquirir el modulo de HCM, ya que de esta manera puede tener controlado la productividad de los empleados y tener automatizado todos los procesos relaciona</w:t>
+      </w:r>
+      <w:r>
+        <w:rPr>
+          <w:rFonts w:ascii="Arial" w:hAnsi="Arial" w:cs="Arial"/>
+          <w:bCs/>
+          <w:sz w:val="24"/>
+          <w:szCs w:val="24"/>
+        </w:rPr>
+        <w:t xml:space="preserve">dos con el personal y de esta manera tener una departamento de RRHH con la mayor eficiencia posible. El modulo de SCM, ya que de esta manera </w:t>
+      </w:r>
+      <w:r>
+        <w:rPr>
+          <w:rFonts w:ascii="Arial" w:hAnsi="Arial" w:cs="Arial"/>
+          <w:bCs/>
+          <w:sz w:val="24"/>
+          <w:szCs w:val="24"/>
+        </w:rPr>
+        <w:t xml:space="preserve">ayuda a gestionar toda la serie de proveedores, suministradores... y también ayuda a localizar problemas potenciales y buscar alternativas para resolverlos. </w:t>
+      </w:r>
       <w:r>
         <w:rPr>
           <w:rFonts w:ascii="Arial" w:hAnsi="Arial" w:cs="Arial"/>
@@ -1190,7 +1322,7 @@
 </file>
 
 <file path=word/numbering.xml><?xml version="1.0" encoding="utf-8"?>
-<w:numbering xmlns:wpc="http://schemas.microsoft.com/office/word/2010/wordprocessingCanvas" xmlns:cx="http://schemas.microsoft.com/office/drawing/2014/chartex" xmlns:cx1="http://schemas.microsoft.com/office/drawing/2015/9/8/chartex" xmlns:cx2="http://schemas.microsoft.com/office/drawing/2015/10/21/chartex" xmlns:cx3="http://schemas.microsoft.com/office/drawing/2016/5/9/chartex" xmlns:cx4="http://schemas.microsoft.com/office/drawing/2016/5/10/chartex" xmlns:cx5="http://schemas.microsoft.com/office/drawing/2016/5/11/chartex" xmlns:cx6="http://schemas.microsoft.com/office/drawing/2016/5/12/chartex" xmlns:cx7="http://schemas.microsoft.com/office/drawing/2016/5/13/chartex" xmlns:cx8="http://schemas.microsoft.com/office/drawing/2016/5/14/chartex" xmlns:mc="http://schemas.openxmlformats.org/markup-compatibility/2006" xmlns:aink="http://schemas.microsoft.com/office/drawing/2016/ink" xmlns:am3d="http://schemas.microsoft.com/office/drawing/2017/model3d" xmlns:o="urn:schemas-microsoft-com:office:office" xmlns:r="http://schemas.openxmlformats.org/officeDocument/2006/relationships" xmlns:m="http://schemas.openxmlformats.org/officeDocument/2006/math" xmlns:v="urn:schemas-microsoft-com:vml" xmlns:wp14="http://schemas.microsoft.com/office/word/2010/wordprocessingDrawing" xmlns:wp="http://schemas.openxmlformats.org/drawingml/2006/wordprocessingDrawing" xmlns:w10="urn:schemas-microsoft-com:office:word" xmlns:w="http://schemas.openxmlformats.org/wordprocessingml/2006/main" xmlns:w14="http://schemas.microsoft.com/office/word/2010/wordml" xmlns:w15="http://schemas.microsoft.com/office/word/2012/wordml" xmlns:w16cid="http://schemas.microsoft.com/office/word/2016/wordml/cid" xmlns:w16se="http://schemas.microsoft.com/office/word/2015/wordml/symex" xmlns:wpg="http://schemas.microsoft.com/office/word/2010/wordprocessingGroup" xmlns:wpi="http://schemas.microsoft.com/office/word/2010/wordprocessingInk" xmlns:wne="http://schemas.microsoft.com/office/word/2006/wordml" xmlns:wps="http://schemas.microsoft.com/office/word/2010/wordprocessingShape" mc:Ignorable="w14 w15 w16se w16cid wp14">
+<w:numbering xmlns:wpc="http://schemas.microsoft.com/office/word/2010/wordprocessingCanvas" xmlns:mc="http://schemas.openxmlformats.org/markup-compatibility/2006" xmlns:o="urn:schemas-microsoft-com:office:office" xmlns:r="http://schemas.openxmlformats.org/officeDocument/2006/relationships" xmlns:m="http://schemas.openxmlformats.org/officeDocument/2006/math" xmlns:v="urn:schemas-microsoft-com:vml" xmlns:wp14="http://schemas.microsoft.com/office/word/2010/wordprocessingDrawing" xmlns:wp="http://schemas.openxmlformats.org/drawingml/2006/wordprocessingDrawing" xmlns:w10="urn:schemas-microsoft-com:office:word" xmlns:w="http://schemas.openxmlformats.org/wordprocessingml/2006/main" xmlns:w14="http://schemas.microsoft.com/office/word/2010/wordml" xmlns:w15="http://schemas.microsoft.com/office/word/2012/wordml" xmlns:wpg="http://schemas.microsoft.com/office/word/2010/wordprocessingGroup" xmlns:wpi="http://schemas.microsoft.com/office/word/2010/wordprocessingInk" xmlns:wne="http://schemas.microsoft.com/office/word/2006/wordml" xmlns:wps="http://schemas.microsoft.com/office/word/2010/wordprocessingShape" mc:Ignorable="w14 w15 wp14">
   <w:abstractNum w:abstractNumId="0" w15:restartNumberingAfterBreak="0">
     <w:nsid w:val="16FD0C95"/>
     <w:multiLevelType w:val="hybridMultilevel"/>
@@ -1310,7 +1442,7 @@
 </file>
 
 <file path=word/styles.xml><?xml version="1.0" encoding="utf-8"?>
-<w:styles xmlns:mc="http://schemas.openxmlformats.org/markup-compatibility/2006" xmlns:r="http://schemas.openxmlformats.org/officeDocument/2006/relationships" xmlns:w="http://schemas.openxmlformats.org/wordprocessingml/2006/main" xmlns:w14="http://schemas.microsoft.com/office/word/2010/wordml" xmlns:w15="http://schemas.microsoft.com/office/word/2012/wordml" xmlns:w16cid="http://schemas.microsoft.com/office/word/2016/wordml/cid" xmlns:w16se="http://schemas.microsoft.com/office/word/2015/wordml/symex" mc:Ignorable="w14 w15 w16se w16cid">
+<w:styles xmlns:mc="http://schemas.openxmlformats.org/markup-compatibility/2006" xmlns:r="http://schemas.openxmlformats.org/officeDocument/2006/relationships" xmlns:w="http://schemas.openxmlformats.org/wordprocessingml/2006/main" xmlns:w14="http://schemas.microsoft.com/office/word/2010/wordml" xmlns:w15="http://schemas.microsoft.com/office/word/2012/wordml" mc:Ignorable="w14 w15">
   <w:docDefaults>
     <w:rPrDefault>
       <w:rPr>
@@ -1326,7 +1458,7 @@
       </w:pPr>
     </w:pPrDefault>
   </w:docDefaults>
-  <w:latentStyles w:defLockedState="0" w:defUIPriority="99" w:defSemiHidden="0" w:defUnhideWhenUsed="0" w:defQFormat="0" w:count="375">
+  <w:latentStyles w:defLockedState="0" w:defUIPriority="99" w:defSemiHidden="0" w:defUnhideWhenUsed="0" w:defQFormat="0" w:count="371">
     <w:lsdException w:name="Normal" w:uiPriority="0" w:qFormat="1"/>
     <w:lsdException w:name="heading 1" w:uiPriority="9" w:qFormat="1"/>
     <w:lsdException w:name="heading 2" w:semiHidden="1" w:uiPriority="9" w:unhideWhenUsed="1" w:qFormat="1"/>
@@ -1698,10 +1830,6 @@
     <w:lsdException w:name="List Table 5 Dark Accent 6" w:uiPriority="50"/>
     <w:lsdException w:name="List Table 6 Colorful Accent 6" w:uiPriority="51"/>
     <w:lsdException w:name="List Table 7 Colorful Accent 6" w:uiPriority="52"/>
-    <w:lsdException w:name="Mention" w:semiHidden="1" w:unhideWhenUsed="1"/>
-    <w:lsdException w:name="Smart Hyperlink" w:semiHidden="1" w:unhideWhenUsed="1"/>
-    <w:lsdException w:name="Hashtag" w:semiHidden="1" w:unhideWhenUsed="1"/>
-    <w:lsdException w:name="Unresolved Mention" w:semiHidden="1" w:unhideWhenUsed="1"/>
   </w:latentStyles>
   <w:style w:type="paragraph" w:default="1" w:styleId="Normal">
     <w:name w:val="Normal"/>

</xml_diff>